<commit_message>
Factorisation de code (-40 ligne meme resultat)
</commit_message>
<xml_diff>
--- a/doc de taf/note.docx
+++ b/doc de taf/note.docx
@@ -69,12 +69,7 @@
       </w:r>
       <w:proofErr w:type="gramStart"/>
       <w:r>
-        <w:t>gro</w:t>
-      </w:r>
-      <w:bookmarkStart w:id="0" w:name="_GoBack"/>
-      <w:bookmarkEnd w:id="0"/>
-      <w:r>
-        <w:t>upes</w:t>
+        <w:t>groupes</w:t>
       </w:r>
       <w:proofErr w:type="gramEnd"/>
     </w:p>
@@ -160,8 +155,35 @@
           <w:numId w:val="1"/>
         </w:numPr>
       </w:pPr>
+      <w:r>
+        <w:t>Paiement après validation questionnaire</w:t>
+      </w:r>
+    </w:p>
+    <w:p>
+      <w:pPr>
+        <w:pStyle w:val="Paragraphedeliste"/>
+        <w:numPr>
+          <w:ilvl w:val="0"/>
+          <w:numId w:val="1"/>
+        </w:numPr>
+      </w:pPr>
     </w:p>
     <w:p/>
+    <w:p/>
+    <w:p/>
+    <w:p>
+      <w:r>
+        <w:t>Question mardi 3</w:t>
+      </w:r>
+    </w:p>
+    <w:p/>
+    <w:p>
+      <w:r>
+        <w:t>Ticket = Questionnaire obligatoire ?</w:t>
+      </w:r>
+      <w:bookmarkStart w:id="0" w:name="_GoBack"/>
+      <w:bookmarkEnd w:id="0"/>
+    </w:p>
     <w:sectPr>
       <w:pgSz w:w="11906" w:h="16838"/>
       <w:pgMar w:top="1417" w:right="1417" w:bottom="1417" w:left="1417" w:header="708" w:footer="708" w:gutter="0"/>

</xml_diff>